<commit_message>
prueba de hipotesis en 1b
</commit_message>
<xml_diff>
--- a/Métodos Estadísticos  posgrado/tarea 4/tarea4.docx
+++ b/Métodos Estadísticos  posgrado/tarea 4/tarea4.docx
@@ -142,7 +142,7 @@
         <w:pStyle w:val="BodyText"/>
       </w:pPr>
       <w:r>
-        <w:t xml:space="preserve">Primero cargamos los paquetes</w:t>
+        <w:t xml:space="preserve">Primero cargamos los paquetes requeridos para la carga de datos y para hacer el muestreo:</w:t>
       </w:r>
     </w:p>
     <w:p>
@@ -652,6 +652,14 @@
         <w:pStyle w:val="FirstParagraph"/>
       </w:pPr>
       <w:r>
+        <w:t xml:space="preserve">Al tomar una muestra aleatoria simple de 50 chanchos se puede inferir que el peso medio antes del tratamiento es de 51.9 kg</w:t>
+      </w:r>
+    </w:p>
+    <w:p>
+      <w:pPr>
+        <w:pStyle w:val="BodyText"/>
+      </w:pPr>
+      <w:r>
         <w:t xml:space="preserve">Ahora, podemos crear una función que nos permitirá estimar el intervalo de confianza para la media, la cual depende de los siguientes argumentos:</w:t>
       </w:r>
     </w:p>
@@ -1456,7 +1464,80 @@
         <w:pStyle w:val="FirstParagraph"/>
       </w:pPr>
       <w:r>
-        <w:t xml:space="preserve">Para determinar el error de muestreo, o el coeficiente de variación estimado podemos también crear una función:</w:t>
+        <w:t xml:space="preserve">Al tomar una muestra aleatoria simple de 50 marranos, es posible afirmar con un 90</w:t>
+      </w:r>
+      <w:r>
+        <w:t xml:space="preserve"> </w:t>
+      </w:r>
+      <m:oMath>
+        <m:r>
+          <m:rPr>
+            <m:sty m:val="p"/>
+          </m:rPr>
+          <m:t>%</m:t>
+        </m:r>
+      </m:oMath>
+      <w:r>
+        <w:t xml:space="preserve"> </w:t>
+      </w:r>
+      <w:r>
+        <w:t xml:space="preserve">de confianza que el peso medio de los marranos está entre 50.4 y 53.4 kg.</w:t>
+      </w:r>
+    </w:p>
+    <w:p>
+      <w:pPr>
+        <w:pStyle w:val="BodyText"/>
+      </w:pPr>
+      <w:r>
+        <w:t xml:space="preserve">Para determinar el error de muestreo, o el coeficiente de variación estimado podemos también crear una función llamada</w:t>
+      </w:r>
+      <w:r>
+        <w:t xml:space="preserve"> </w:t>
+      </w:r>
+      <w:r>
+        <w:rPr>
+          <w:rStyle w:val="VerbatimChar"/>
+        </w:rPr>
+        <w:t xml:space="preserve">CVE_media</w:t>
+      </w:r>
+      <w:r>
+        <w:t xml:space="preserve">, la cual depende de los siguientes argumentos:</w:t>
+      </w:r>
+    </w:p>
+    <w:p>
+      <w:pPr>
+        <w:numPr>
+          <w:ilvl w:val="0"/>
+          <w:numId w:val="1003"/>
+        </w:numPr>
+        <w:pStyle w:val="Compact"/>
+      </w:pPr>
+      <w:r>
+        <w:t xml:space="preserve">N = tamaño de la población</w:t>
+      </w:r>
+    </w:p>
+    <w:p>
+      <w:pPr>
+        <w:numPr>
+          <w:ilvl w:val="0"/>
+          <w:numId w:val="1003"/>
+        </w:numPr>
+        <w:pStyle w:val="Compact"/>
+      </w:pPr>
+      <w:r>
+        <w:t xml:space="preserve">n = tamaño de muestra</w:t>
+      </w:r>
+    </w:p>
+    <w:p>
+      <w:pPr>
+        <w:numPr>
+          <w:ilvl w:val="0"/>
+          <w:numId w:val="1003"/>
+        </w:numPr>
+        <w:pStyle w:val="Compact"/>
+      </w:pPr>
+      <w:r>
+        <w:t xml:space="preserve">muestras = un vector con los elementos de la muestra</w:t>
       </w:r>
     </w:p>
     <w:p>
@@ -1467,224 +1548,261 @@
         <w:rPr>
           <w:rStyle w:val="NormalTok"/>
         </w:rPr>
+        <w:t xml:space="preserve">CVE_media </w:t>
+      </w:r>
+      <w:r>
+        <w:rPr>
+          <w:rStyle w:val="OtherTok"/>
+        </w:rPr>
+        <w:t xml:space="preserve">&lt;-</w:t>
+      </w:r>
+      <w:r>
+        <w:rPr>
+          <w:rStyle w:val="NormalTok"/>
+        </w:rPr>
+        <w:t xml:space="preserve"> </w:t>
+      </w:r>
+      <w:r>
+        <w:rPr>
+          <w:rStyle w:val="ControlFlowTok"/>
+        </w:rPr>
+        <w:t xml:space="preserve">function</w:t>
+      </w:r>
+      <w:r>
+        <w:rPr>
+          <w:rStyle w:val="NormalTok"/>
+        </w:rPr>
+        <w:t xml:space="preserve">(N,n,muestras)  </w:t>
+      </w:r>
+      <w:r>
+        <w:br/>
+      </w:r>
+      <w:r>
+        <w:rPr>
+          <w:rStyle w:val="NormalTok"/>
+        </w:rPr>
+        <w:t xml:space="preserve">    { </w:t>
+      </w:r>
+      <w:r>
+        <w:br/>
+      </w:r>
+      <w:r>
+        <w:rPr>
+          <w:rStyle w:val="NormalTok"/>
+        </w:rPr>
+        <w:t xml:space="preserve">      f</w:t>
+      </w:r>
+      <w:r>
+        <w:rPr>
+          <w:rStyle w:val="OtherTok"/>
+        </w:rPr>
+        <w:t xml:space="preserve">=</w:t>
+      </w:r>
+      <w:r>
+        <w:rPr>
+          <w:rStyle w:val="NormalTok"/>
+        </w:rPr>
+        <w:t xml:space="preserve">n</w:t>
+      </w:r>
+      <w:r>
+        <w:rPr>
+          <w:rStyle w:val="SpecialCharTok"/>
+        </w:rPr>
+        <w:t xml:space="preserve">/</w:t>
+      </w:r>
+      <w:r>
+        <w:rPr>
+          <w:rStyle w:val="NormalTok"/>
+        </w:rPr>
+        <w:t xml:space="preserve">N</w:t>
+      </w:r>
+      <w:r>
+        <w:br/>
+      </w:r>
+      <w:r>
+        <w:rPr>
+          <w:rStyle w:val="NormalTok"/>
+        </w:rPr>
+        <w:t xml:space="preserve">      w</w:t>
+      </w:r>
+      <w:r>
+        <w:rPr>
+          <w:rStyle w:val="OtherTok"/>
+        </w:rPr>
+        <w:t xml:space="preserve">=</w:t>
+      </w:r>
+      <w:r>
+        <w:rPr>
+          <w:rStyle w:val="NormalTok"/>
+        </w:rPr>
+        <w:t xml:space="preserve">(</w:t>
+      </w:r>
+      <w:r>
+        <w:rPr>
+          <w:rStyle w:val="FunctionTok"/>
+        </w:rPr>
+        <w:t xml:space="preserve">sqrt</w:t>
+      </w:r>
+      <w:r>
+        <w:rPr>
+          <w:rStyle w:val="NormalTok"/>
+        </w:rPr>
+        <w:t xml:space="preserve">(</w:t>
+      </w:r>
+      <w:r>
+        <w:rPr>
+          <w:rStyle w:val="FunctionTok"/>
+        </w:rPr>
+        <w:t xml:space="preserve">var</w:t>
+      </w:r>
+      <w:r>
+        <w:rPr>
+          <w:rStyle w:val="NormalTok"/>
+        </w:rPr>
+        <w:t xml:space="preserve">(muestras)</w:t>
+      </w:r>
+      <w:r>
+        <w:rPr>
+          <w:rStyle w:val="SpecialCharTok"/>
+        </w:rPr>
+        <w:t xml:space="preserve">*</w:t>
+      </w:r>
+      <w:r>
+        <w:rPr>
+          <w:rStyle w:val="NormalTok"/>
+        </w:rPr>
+        <w:t xml:space="preserve">(</w:t>
+      </w:r>
+      <w:r>
+        <w:rPr>
+          <w:rStyle w:val="DecValTok"/>
+        </w:rPr>
+        <w:t xml:space="preserve">1</w:t>
+      </w:r>
+      <w:r>
+        <w:rPr>
+          <w:rStyle w:val="SpecialCharTok"/>
+        </w:rPr>
+        <w:t xml:space="preserve">-</w:t>
+      </w:r>
+      <w:r>
+        <w:rPr>
+          <w:rStyle w:val="NormalTok"/>
+        </w:rPr>
+        <w:t xml:space="preserve">f)</w:t>
+      </w:r>
+      <w:r>
+        <w:rPr>
+          <w:rStyle w:val="SpecialCharTok"/>
+        </w:rPr>
+        <w:t xml:space="preserve">/</w:t>
+      </w:r>
+      <w:r>
+        <w:rPr>
+          <w:rStyle w:val="NormalTok"/>
+        </w:rPr>
+        <w:t xml:space="preserve">n))</w:t>
+      </w:r>
+      <w:r>
+        <w:rPr>
+          <w:rStyle w:val="SpecialCharTok"/>
+        </w:rPr>
+        <w:t xml:space="preserve">/</w:t>
+      </w:r>
+      <w:r>
+        <w:rPr>
+          <w:rStyle w:val="FunctionTok"/>
+        </w:rPr>
+        <w:t xml:space="preserve">mean</w:t>
+      </w:r>
+      <w:r>
+        <w:rPr>
+          <w:rStyle w:val="NormalTok"/>
+        </w:rPr>
+        <w:t xml:space="preserve">(muestras)</w:t>
+      </w:r>
+      <w:r>
+        <w:rPr>
+          <w:rStyle w:val="SpecialCharTok"/>
+        </w:rPr>
+        <w:t xml:space="preserve">*</w:t>
+      </w:r>
+      <w:r>
+        <w:rPr>
+          <w:rStyle w:val="DecValTok"/>
+        </w:rPr>
+        <w:t xml:space="preserve">100</w:t>
+      </w:r>
+      <w:r>
+        <w:br/>
+      </w:r>
+      <w:r>
+        <w:rPr>
+          <w:rStyle w:val="NormalTok"/>
+        </w:rPr>
+        <w:t xml:space="preserve">      </w:t>
+      </w:r>
+      <w:r>
+        <w:rPr>
+          <w:rStyle w:val="FunctionTok"/>
+        </w:rPr>
+        <w:t xml:space="preserve">cat</w:t>
+      </w:r>
+      <w:r>
+        <w:rPr>
+          <w:rStyle w:val="NormalTok"/>
+        </w:rPr>
+        <w:t xml:space="preserve">(w)</w:t>
+      </w:r>
+      <w:r>
+        <w:br/>
+      </w:r>
+      <w:r>
+        <w:rPr>
+          <w:rStyle w:val="NormalTok"/>
+        </w:rPr>
+        <w:t xml:space="preserve">    }</w:t>
+      </w:r>
+    </w:p>
+    <w:p>
+      <w:pPr>
+        <w:pStyle w:val="FirstParagraph"/>
+      </w:pPr>
+      <w:r>
+        <w:t xml:space="preserve">dado que ya tenemos la muestra seleccionada en el vector</w:t>
+      </w:r>
+      <w:r>
+        <w:t xml:space="preserve"> </w:t>
+      </w:r>
+      <w:r>
+        <w:rPr>
+          <w:rStyle w:val="VerbatimChar"/>
+        </w:rPr>
+        <w:t xml:space="preserve">Muestra</w:t>
+      </w:r>
+      <w:r>
+        <w:t xml:space="preserve"> </w:t>
+      </w:r>
+      <w:r>
+        <w:t xml:space="preserve">podemos pasarlo como argumento en la función</w:t>
+      </w:r>
+      <w:r>
+        <w:t xml:space="preserve"> </w:t>
+      </w:r>
+      <w:r>
+        <w:rPr>
+          <w:rStyle w:val="VerbatimChar"/>
+        </w:rPr>
         <w:t xml:space="preserve">CVE_media</w:t>
       </w:r>
       <w:r>
-        <w:rPr>
-          <w:rStyle w:val="OtherTok"/>
-        </w:rPr>
-        <w:t xml:space="preserve">=</w:t>
-      </w:r>
-      <w:r>
-        <w:rPr>
-          <w:rStyle w:val="ControlFlowTok"/>
-        </w:rPr>
-        <w:t xml:space="preserve">function</w:t>
-      </w:r>
-      <w:r>
-        <w:rPr>
-          <w:rStyle w:val="NormalTok"/>
-        </w:rPr>
-        <w:t xml:space="preserve">(N,n,muestras)  </w:t>
-      </w:r>
-      <w:r>
-        <w:br/>
-      </w:r>
-      <w:r>
-        <w:rPr>
-          <w:rStyle w:val="NormalTok"/>
-        </w:rPr>
-        <w:t xml:space="preserve">    { </w:t>
-      </w:r>
-      <w:r>
-        <w:br/>
-      </w:r>
-      <w:r>
-        <w:rPr>
-          <w:rStyle w:val="NormalTok"/>
-        </w:rPr>
-        <w:t xml:space="preserve">      f</w:t>
-      </w:r>
-      <w:r>
-        <w:rPr>
-          <w:rStyle w:val="OtherTok"/>
-        </w:rPr>
-        <w:t xml:space="preserve">=</w:t>
-      </w:r>
-      <w:r>
-        <w:rPr>
-          <w:rStyle w:val="NormalTok"/>
-        </w:rPr>
-        <w:t xml:space="preserve">n</w:t>
-      </w:r>
-      <w:r>
-        <w:rPr>
-          <w:rStyle w:val="SpecialCharTok"/>
-        </w:rPr>
-        <w:t xml:space="preserve">/</w:t>
-      </w:r>
-      <w:r>
-        <w:rPr>
-          <w:rStyle w:val="NormalTok"/>
-        </w:rPr>
-        <w:t xml:space="preserve">N</w:t>
-      </w:r>
-      <w:r>
-        <w:br/>
-      </w:r>
-      <w:r>
-        <w:rPr>
-          <w:rStyle w:val="NormalTok"/>
-        </w:rPr>
-        <w:t xml:space="preserve">      w</w:t>
-      </w:r>
-      <w:r>
-        <w:rPr>
-          <w:rStyle w:val="OtherTok"/>
-        </w:rPr>
-        <w:t xml:space="preserve">=</w:t>
-      </w:r>
-      <w:r>
-        <w:rPr>
-          <w:rStyle w:val="NormalTok"/>
-        </w:rPr>
-        <w:t xml:space="preserve">(</w:t>
-      </w:r>
-      <w:r>
-        <w:rPr>
-          <w:rStyle w:val="FunctionTok"/>
-        </w:rPr>
-        <w:t xml:space="preserve">sqrt</w:t>
-      </w:r>
-      <w:r>
-        <w:rPr>
-          <w:rStyle w:val="NormalTok"/>
-        </w:rPr>
-        <w:t xml:space="preserve">(</w:t>
-      </w:r>
-      <w:r>
-        <w:rPr>
-          <w:rStyle w:val="FunctionTok"/>
-        </w:rPr>
-        <w:t xml:space="preserve">var</w:t>
-      </w:r>
-      <w:r>
-        <w:rPr>
-          <w:rStyle w:val="NormalTok"/>
-        </w:rPr>
-        <w:t xml:space="preserve">(muestras)</w:t>
-      </w:r>
-      <w:r>
-        <w:rPr>
-          <w:rStyle w:val="SpecialCharTok"/>
-        </w:rPr>
-        <w:t xml:space="preserve">*</w:t>
-      </w:r>
-      <w:r>
-        <w:rPr>
-          <w:rStyle w:val="NormalTok"/>
-        </w:rPr>
-        <w:t xml:space="preserve">(</w:t>
-      </w:r>
-      <w:r>
-        <w:rPr>
-          <w:rStyle w:val="DecValTok"/>
-        </w:rPr>
-        <w:t xml:space="preserve">1</w:t>
-      </w:r>
-      <w:r>
-        <w:rPr>
-          <w:rStyle w:val="SpecialCharTok"/>
-        </w:rPr>
-        <w:t xml:space="preserve">-</w:t>
-      </w:r>
-      <w:r>
-        <w:rPr>
-          <w:rStyle w:val="NormalTok"/>
-        </w:rPr>
-        <w:t xml:space="preserve">f)</w:t>
-      </w:r>
-      <w:r>
-        <w:rPr>
-          <w:rStyle w:val="SpecialCharTok"/>
-        </w:rPr>
-        <w:t xml:space="preserve">/</w:t>
-      </w:r>
-      <w:r>
-        <w:rPr>
-          <w:rStyle w:val="NormalTok"/>
-        </w:rPr>
-        <w:t xml:space="preserve">n))</w:t>
-      </w:r>
-      <w:r>
-        <w:rPr>
-          <w:rStyle w:val="SpecialCharTok"/>
-        </w:rPr>
-        <w:t xml:space="preserve">/</w:t>
-      </w:r>
-      <w:r>
-        <w:rPr>
-          <w:rStyle w:val="FunctionTok"/>
-        </w:rPr>
-        <w:t xml:space="preserve">mean</w:t>
-      </w:r>
-      <w:r>
-        <w:rPr>
-          <w:rStyle w:val="NormalTok"/>
-        </w:rPr>
-        <w:t xml:space="preserve">(muestras)</w:t>
-      </w:r>
-      <w:r>
-        <w:rPr>
-          <w:rStyle w:val="SpecialCharTok"/>
-        </w:rPr>
-        <w:t xml:space="preserve">*</w:t>
-      </w:r>
-      <w:r>
-        <w:rPr>
-          <w:rStyle w:val="DecValTok"/>
-        </w:rPr>
-        <w:t xml:space="preserve">100</w:t>
-      </w:r>
-      <w:r>
-        <w:br/>
-      </w:r>
-      <w:r>
-        <w:rPr>
-          <w:rStyle w:val="NormalTok"/>
-        </w:rPr>
-        <w:t xml:space="preserve">      </w:t>
-      </w:r>
-      <w:r>
-        <w:rPr>
-          <w:rStyle w:val="FunctionTok"/>
-        </w:rPr>
-        <w:t xml:space="preserve">cat</w:t>
-      </w:r>
-      <w:r>
-        <w:rPr>
-          <w:rStyle w:val="NormalTok"/>
-        </w:rPr>
-        <w:t xml:space="preserve">(w)</w:t>
-      </w:r>
-      <w:r>
-        <w:br/>
-      </w:r>
-      <w:r>
-        <w:rPr>
-          <w:rStyle w:val="NormalTok"/>
-        </w:rPr>
-        <w:t xml:space="preserve">    }</w:t>
-      </w:r>
-      <w:r>
-        <w:br/>
-      </w:r>
-      <w:r>
-        <w:br/>
-      </w:r>
-      <w:r>
-        <w:br/>
-      </w:r>
+        <w:t xml:space="preserve">:</w:t>
+      </w:r>
+    </w:p>
+    <w:p>
+      <w:pPr>
+        <w:pStyle w:val="SourceCode"/>
+      </w:pPr>
       <w:r>
         <w:rPr>
           <w:rStyle w:val="FunctionTok"/>
@@ -1755,7 +1873,7 @@
         <w:t xml:space="preserve"> </w:t>
       </w:r>
       <w:r>
-        <w:t xml:space="preserve">es del 1.76</w:t>
+        <w:t xml:space="preserve">es del 1.77</w:t>
       </w:r>
       <w:r>
         <w:t xml:space="preserve"> </w:t>
@@ -1789,6 +1907,14 @@
     </w:p>
     <w:p>
       <w:pPr>
+        <w:pStyle w:val="BodyText"/>
+      </w:pPr>
+      <w:r>
+        <w:t xml:space="preserve">Primero fijamos la semilla para obtener la misma muestra aleatoria simple:</w:t>
+      </w:r>
+    </w:p>
+    <w:p>
+      <w:pPr>
         <w:pStyle w:val="SourceCode"/>
       </w:pPr>
       <w:r>
@@ -1807,7 +1933,7 @@
         <w:rPr>
           <w:rStyle w:val="DecValTok"/>
         </w:rPr>
-        <w:t xml:space="preserve">2</w:t>
+        <w:t xml:space="preserve">1</w:t>
       </w:r>
       <w:r>
         <w:rPr>
@@ -1815,14 +1941,24 @@
         </w:rPr>
         <w:t xml:space="preserve">)</w:t>
       </w:r>
-      <w:r>
-        <w:br/>
-      </w:r>
-      <w:r>
-        <w:rPr>
-          <w:rStyle w:val="NormalTok"/>
-        </w:rPr>
-        <w:t xml:space="preserve">seleccion1</w:t>
+    </w:p>
+    <w:p>
+      <w:pPr>
+        <w:pStyle w:val="FirstParagraph"/>
+      </w:pPr>
+      <w:r>
+        <w:t xml:space="preserve">Luego realizamos la extracción de los datos a partir de la variable X2:</w:t>
+      </w:r>
+    </w:p>
+    <w:p>
+      <w:pPr>
+        <w:pStyle w:val="SourceCode"/>
+      </w:pPr>
+      <w:r>
+        <w:rPr>
+          <w:rStyle w:val="NormalTok"/>
+        </w:rPr>
+        <w:t xml:space="preserve">seleccion1 </w:t>
       </w:r>
       <w:r>
         <w:rPr>
@@ -1832,6 +1968,12 @@
       </w:r>
       <w:r>
         <w:rPr>
+          <w:rStyle w:val="NormalTok"/>
+        </w:rPr>
+        <w:t xml:space="preserve"> </w:t>
+      </w:r>
+      <w:r>
+        <w:rPr>
           <w:rStyle w:val="FunctionTok"/>
         </w:rPr>
         <w:t xml:space="preserve">S.SI</w:t>
@@ -1899,12 +2041,19 @@
         </w:rPr>
         <w:t xml:space="preserve">X2[seleccion1]</w:t>
       </w:r>
-      <w:r>
-        <w:br/>
-      </w:r>
-      <w:r>
-        <w:br/>
-      </w:r>
+    </w:p>
+    <w:p>
+      <w:pPr>
+        <w:pStyle w:val="FirstParagraph"/>
+      </w:pPr>
+      <w:r>
+        <w:t xml:space="preserve">Una vez seleccionamos la muestra podemos estimar el valor de peso promedio:</w:t>
+      </w:r>
+    </w:p>
+    <w:p>
+      <w:pPr>
+        <w:pStyle w:val="SourceCode"/>
+      </w:pPr>
       <w:r>
         <w:rPr>
           <w:rStyle w:val="FunctionTok"/>
@@ -1938,7 +2087,15 @@
         <w:rPr>
           <w:rStyle w:val="VerbatimChar"/>
         </w:rPr>
-        <w:t xml:space="preserve">## [1] 57.88</w:t>
+        <w:t xml:space="preserve">## [1] 61.72</w:t>
+      </w:r>
+    </w:p>
+    <w:p>
+      <w:pPr>
+        <w:pStyle w:val="FirstParagraph"/>
+      </w:pPr>
+      <w:r>
+        <w:t xml:space="preserve">A su vez, podemos estimar un intervalo de confianza para la media, y el error de muestreo o coeficiente de variacion estimado:</w:t>
       </w:r>
     </w:p>
     <w:p>
@@ -2038,7 +2195,7 @@
         <w:rPr>
           <w:rStyle w:val="VerbatimChar"/>
         </w:rPr>
-        <w:t xml:space="preserve">## media: IC =  55.23715 -- 60.52285</w:t>
+        <w:t xml:space="preserve">## media: IC =  59.47191 -- 63.96809</w:t>
       </w:r>
     </w:p>
     <w:p>
@@ -2090,14 +2247,168 @@
         <w:rPr>
           <w:rStyle w:val="VerbatimChar"/>
         </w:rPr>
-        <w:t xml:space="preserve">## 2.775986</w:t>
+        <w:t xml:space="preserve">## 2.214423</w:t>
+      </w:r>
+    </w:p>
+    <w:p>
+      <w:pPr>
+        <w:pStyle w:val="FirstParagraph"/>
+      </w:pPr>
+      <w:r>
+        <w:t xml:space="preserve">Para la misma muestra aleatoria de marranos, se estima que la masa media es de 61.72 kg después del tratamiento.</w:t>
+      </w:r>
+    </w:p>
+    <w:p>
+      <w:pPr>
+        <w:pStyle w:val="BodyText"/>
+      </w:pPr>
+      <w:r>
+        <w:t xml:space="preserve">Para saber si el tratamiento tuvo efecto, es decir, si los marranitos subieron de peso, podemos utilizar los resultados de masa para la muestra seleccionada antes y después del tratamiento, para esto podemos hacer una prueba de hipótesis con la función</w:t>
+      </w:r>
+      <w:r>
+        <w:t xml:space="preserve"> </w:t>
+      </w:r>
+      <w:r>
+        <w:rPr>
+          <w:rStyle w:val="VerbatimChar"/>
+        </w:rPr>
+        <w:t xml:space="preserve">t.test</w:t>
+      </w:r>
+      <w:r>
+        <w:t xml:space="preserve">:</w:t>
+      </w:r>
+    </w:p>
+    <w:p>
+      <w:pPr>
+        <w:pStyle w:val="SourceCode"/>
+      </w:pPr>
+      <w:r>
+        <w:rPr>
+          <w:rStyle w:val="FunctionTok"/>
+        </w:rPr>
+        <w:t xml:space="preserve">t.test</w:t>
+      </w:r>
+      <w:r>
+        <w:rPr>
+          <w:rStyle w:val="NormalTok"/>
+        </w:rPr>
+        <w:t xml:space="preserve">(Muestra,Muestra2)</w:t>
+      </w:r>
+    </w:p>
+    <w:p>
+      <w:pPr>
+        <w:pStyle w:val="SourceCode"/>
+      </w:pPr>
+      <w:r>
+        <w:rPr>
+          <w:rStyle w:val="VerbatimChar"/>
+        </w:rPr>
+        <w:t xml:space="preserve">## </w:t>
+      </w:r>
+      <w:r>
+        <w:br/>
+      </w:r>
+      <w:r>
+        <w:rPr>
+          <w:rStyle w:val="VerbatimChar"/>
+        </w:rPr>
+        <w:t xml:space="preserve">##  Welch Two Sample t-test</w:t>
+      </w:r>
+      <w:r>
+        <w:br/>
+      </w:r>
+      <w:r>
+        <w:rPr>
+          <w:rStyle w:val="VerbatimChar"/>
+        </w:rPr>
+        <w:t xml:space="preserve">## </w:t>
+      </w:r>
+      <w:r>
+        <w:br/>
+      </w:r>
+      <w:r>
+        <w:rPr>
+          <w:rStyle w:val="VerbatimChar"/>
+        </w:rPr>
+        <w:t xml:space="preserve">## data:  Muestra and Muestra2</w:t>
+      </w:r>
+      <w:r>
+        <w:br/>
+      </w:r>
+      <w:r>
+        <w:rPr>
+          <w:rStyle w:val="VerbatimChar"/>
+        </w:rPr>
+        <w:t xml:space="preserve">## t = -5.1672, df = 85.679, p-value = 1.53e-06</w:t>
+      </w:r>
+      <w:r>
+        <w:br/>
+      </w:r>
+      <w:r>
+        <w:rPr>
+          <w:rStyle w:val="VerbatimChar"/>
+        </w:rPr>
+        <w:t xml:space="preserve">## alternative hypothesis: true difference in means is not equal to 0</w:t>
+      </w:r>
+      <w:r>
+        <w:br/>
+      </w:r>
+      <w:r>
+        <w:rPr>
+          <w:rStyle w:val="VerbatimChar"/>
+        </w:rPr>
+        <w:t xml:space="preserve">## 95 percent confidence interval:</w:t>
+      </w:r>
+      <w:r>
+        <w:br/>
+      </w:r>
+      <w:r>
+        <w:rPr>
+          <w:rStyle w:val="VerbatimChar"/>
+        </w:rPr>
+        <w:t xml:space="preserve">##  -13.598148  -6.041852</w:t>
+      </w:r>
+      <w:r>
+        <w:br/>
+      </w:r>
+      <w:r>
+        <w:rPr>
+          <w:rStyle w:val="VerbatimChar"/>
+        </w:rPr>
+        <w:t xml:space="preserve">## sample estimates:</w:t>
+      </w:r>
+      <w:r>
+        <w:br/>
+      </w:r>
+      <w:r>
+        <w:rPr>
+          <w:rStyle w:val="VerbatimChar"/>
+        </w:rPr>
+        <w:t xml:space="preserve">## mean of x mean of y </w:t>
+      </w:r>
+      <w:r>
+        <w:br/>
+      </w:r>
+      <w:r>
+        <w:rPr>
+          <w:rStyle w:val="VerbatimChar"/>
+        </w:rPr>
+        <w:t xml:space="preserve">##     51.90     61.72</w:t>
+      </w:r>
+    </w:p>
+    <w:p>
+      <w:pPr>
+        <w:pStyle w:val="FirstParagraph"/>
+      </w:pPr>
+      <w:r>
+        <w:t xml:space="preserve">Se puede inferir con un 95% de confianza que el tratamiento tuvo efecto en el engorde de los cerdos, ya que la diferencia entre las medias de la muestra seleccionada antes y después del tratamiento es diferente de cero.</w:t>
       </w:r>
     </w:p>
     <w:p>
       <w:pPr>
         <w:numPr>
           <w:ilvl w:val="0"/>
-          <w:numId w:val="1003"/>
+          <w:numId w:val="1004"/>
         </w:numPr>
         <w:pStyle w:val="Compact"/>
       </w:pPr>
@@ -3009,7 +3320,25 @@
         <w:rPr>
           <w:rStyle w:val="NormalTok"/>
         </w:rPr>
-        <w:t xml:space="preserve">))    </w:t>
+        <w:t xml:space="preserve">))</w:t>
+      </w:r>
+      <w:r>
+        <w:rPr>
+          <w:rStyle w:val="SpecialCharTok"/>
+        </w:rPr>
+        <w:t xml:space="preserve">*</w:t>
+      </w:r>
+      <w:r>
+        <w:rPr>
+          <w:rStyle w:val="DecValTok"/>
+        </w:rPr>
+        <w:t xml:space="preserve">100</w:t>
+      </w:r>
+      <w:r>
+        <w:rPr>
+          <w:rStyle w:val="NormalTok"/>
+        </w:rPr>
+        <w:t xml:space="preserve">    </w:t>
       </w:r>
       <w:r>
         <w:br/>
@@ -3092,7 +3421,7 @@
         <w:rPr>
           <w:rStyle w:val="VerbatimChar"/>
         </w:rPr>
-        <w:t xml:space="preserve">## 0.01766729</w:t>
+        <w:t xml:space="preserve">## 1.766729</w:t>
       </w:r>
     </w:p>
     <w:p>
@@ -13938,6 +14267,9 @@
     <w:abstractNumId w:val="991"/>
   </w:num>
   <w:num w:numId="1003">
+    <w:abstractNumId w:val="991"/>
+  </w:num>
+  <w:num w:numId="1004">
     <w:abstractNumId w:val="99713"/>
     <w:lvlOverride w:ilvl="0">
       <w:startOverride w:val="3"/>

</xml_diff>